<commit_message>
Doku & Gant 2.0
</commit_message>
<xml_diff>
--- a/Dokumentation/Dokumentation.docx
+++ b/Dokumentation/Dokumentation.docx
@@ -16,7 +16,6 @@
           <w:docPart w:val="6B6393AEB911478A92AD2146CFFD8256"/>
         </w:placeholder>
         <w:dataBinding w:prefixMappings="xmlns:ns0='http://purl.org/dc/elements/1.1/' xmlns:ns1='http://schemas.openxmlformats.org/package/2006/metadata/core-properties' " w:xpath="/ns1:coreProperties[1]/ns0:title[1]" w:storeItemID="{6C3C8BC8-F283-45AE-878A-BAB7291924A1}"/>
-        <w15:appearance w15:val="hidden"/>
         <w:text/>
       </w:sdtPr>
       <w:sdtEndPr/>
@@ -60,7 +59,6 @@
             <w:docPart w:val="553BCD95018349D4BBE4742EB518EFCD"/>
           </w:placeholder>
           <w:dataBinding w:prefixMappings="xmlns:ns0='http://purl.org/dc/elements/1.1/' xmlns:ns1='http://schemas.openxmlformats.org/package/2006/metadata/core-properties' " w:xpath="/ns1:coreProperties[1]/ns0:subject[1]" w:storeItemID="{6C3C8BC8-F283-45AE-878A-BAB7291924A1}"/>
-          <w15:appearance w15:val="hidden"/>
           <w:text/>
         </w:sdtPr>
         <w:sdtEndPr/>
@@ -86,7 +84,6 @@
           <w:docPart w:val="73BE057EC22E4DD2AE84113DE73EDA37"/>
         </w:placeholder>
         <w:dataBinding w:prefixMappings="xmlns:ns0='http://schemas.microsoft.com/office/2006/coverPageProps'" w:xpath="/ns0:CoverPageProperties[1]/ns0:Abstract[1]" w:storeItemID="{55AF091B-3C7A-41E3-B477-F2FDAA23CFDA}"/>
-        <w15:appearance w15:val="hidden"/>
         <w:text/>
       </w:sdtPr>
       <w:sdtEndPr/>
@@ -102,7 +99,21 @@
             <w:rPr>
               <w:lang w:val="de-CH"/>
             </w:rPr>
-            <w:t>“es tolls Projekt” - all</w:t>
+            <w:t xml:space="preserve">“es </w:t>
+          </w:r>
+          <w:proofErr w:type="spellStart"/>
+          <w:r>
+            <w:rPr>
+              <w:lang w:val="de-CH"/>
+            </w:rPr>
+            <w:t>tolls</w:t>
+          </w:r>
+          <w:proofErr w:type="spellEnd"/>
+          <w:r>
+            <w:rPr>
+              <w:lang w:val="de-CH"/>
+            </w:rPr>
+            <w:t xml:space="preserve"> Projekt” - all</w:t>
           </w:r>
         </w:p>
       </w:sdtContent>
@@ -142,6 +153,8 @@
             </w:rPr>
             <w:t>Inhalt</w:t>
           </w:r>
+          <w:bookmarkStart w:id="0" w:name="_GoBack"/>
+          <w:bookmarkEnd w:id="0"/>
         </w:p>
         <w:p>
           <w:pPr>
@@ -152,7 +165,7 @@
               <w:kern w:val="0"/>
               <w:sz w:val="22"/>
               <w:szCs w:val="22"/>
-              <w:lang w:eastAsia="en-US"/>
+              <w:lang w:val="de-CH" w:eastAsia="de-CH"/>
             </w:rPr>
           </w:pPr>
           <w:r>
@@ -172,9 +185,13 @@
             </w:rPr>
             <w:fldChar w:fldCharType="separate"/>
           </w:r>
-          <w:hyperlink w:anchor="_Toc449444745" w:history="1">
+          <w:hyperlink w:anchor="_Toc487048574" w:history="1">
             <w:r>
-              <w:t>Einleitung</w:t>
+              <w:rPr>
+                <w:rStyle w:val="Hyperlink"/>
+                <w:lang w:val="de-CH"/>
+              </w:rPr>
+              <w:t>Zusammenfassung</w:t>
             </w:r>
             <w:r>
               <w:rPr>
@@ -192,7 +209,7 @@
               <w:rPr>
                 <w:webHidden/>
               </w:rPr>
-              <w:instrText xml:space="preserve"> PAGEREF _Toc449444745 \h </w:instrText>
+              <w:instrText xml:space="preserve"> PAGEREF _Toc487048574 \h </w:instrText>
             </w:r>
             <w:r>
               <w:rPr>
@@ -228,11 +245,15 @@
               <w:kern w:val="0"/>
               <w:sz w:val="22"/>
               <w:szCs w:val="22"/>
-              <w:lang w:eastAsia="en-US"/>
+              <w:lang w:val="de-CH" w:eastAsia="de-CH"/>
             </w:rPr>
           </w:pPr>
-          <w:hyperlink w:anchor="_Toc449444746" w:history="1">
+          <w:hyperlink w:anchor="_Toc487048575" w:history="1">
             <w:r>
+              <w:rPr>
+                <w:rStyle w:val="Hyperlink"/>
+                <w:lang w:val="de-CH"/>
+              </w:rPr>
               <w:t>Organisation</w:t>
             </w:r>
             <w:r>
@@ -251,7 +272,7 @@
               <w:rPr>
                 <w:webHidden/>
               </w:rPr>
-              <w:instrText xml:space="preserve"> PAGEREF _Toc449444746 \h </w:instrText>
+              <w:instrText xml:space="preserve"> PAGEREF _Toc487048575 \h </w:instrText>
             </w:r>
             <w:r>
               <w:rPr>
@@ -268,58 +289,7 @@
               <w:rPr>
                 <w:webHidden/>
               </w:rPr>
-              <w:t>1</w:t>
-            </w:r>
-            <w:r>
-              <w:rPr>
-                <w:webHidden/>
-              </w:rPr>
-              <w:fldChar w:fldCharType="end"/>
-            </w:r>
-          </w:hyperlink>
-        </w:p>
-        <w:p>
-          <w:pPr>
-            <w:pStyle w:val="TOC1"/>
-          </w:pPr>
-          <w:r>
-            <w:t>Analyse des Projektauftrags</w:t>
-          </w:r>
-          <w:hyperlink w:anchor="_Toc449444747" w:history="1">
-            <w:r>
-              <w:rPr>
-                <w:webHidden/>
-              </w:rPr>
-              <w:tab/>
-            </w:r>
-            <w:r>
-              <w:rPr>
-                <w:webHidden/>
-              </w:rPr>
-              <w:fldChar w:fldCharType="begin"/>
-            </w:r>
-            <w:r>
-              <w:rPr>
-                <w:webHidden/>
-              </w:rPr>
-              <w:instrText xml:space="preserve"> PAGEREF _Toc449444747 \h </w:instrText>
-            </w:r>
-            <w:r>
-              <w:rPr>
-                <w:webHidden/>
-              </w:rPr>
-            </w:r>
-            <w:r>
-              <w:rPr>
-                <w:webHidden/>
-              </w:rPr>
-              <w:fldChar w:fldCharType="separate"/>
-            </w:r>
-            <w:r>
-              <w:rPr>
-                <w:webHidden/>
-              </w:rPr>
-              <w:t>1</w:t>
+              <w:t>2</w:t>
             </w:r>
             <w:r>
               <w:rPr>
@@ -338,11 +308,78 @@
               <w:kern w:val="0"/>
               <w:sz w:val="22"/>
               <w:szCs w:val="22"/>
-              <w:lang w:eastAsia="en-US"/>
+              <w:lang w:val="de-CH" w:eastAsia="de-CH"/>
             </w:rPr>
           </w:pPr>
-          <w:hyperlink w:anchor="_Toc449444748" w:history="1">
+          <w:hyperlink w:anchor="_Toc487048576" w:history="1">
             <w:r>
+              <w:rPr>
+                <w:rStyle w:val="Hyperlink"/>
+                <w:lang w:val="de-CH"/>
+              </w:rPr>
+              <w:t>Analyse des Projektauftrags</w:t>
+            </w:r>
+            <w:r>
+              <w:rPr>
+                <w:webHidden/>
+              </w:rPr>
+              <w:tab/>
+            </w:r>
+            <w:r>
+              <w:rPr>
+                <w:webHidden/>
+              </w:rPr>
+              <w:fldChar w:fldCharType="begin"/>
+            </w:r>
+            <w:r>
+              <w:rPr>
+                <w:webHidden/>
+              </w:rPr>
+              <w:instrText xml:space="preserve"> PAGEREF _Toc487048576 \h </w:instrText>
+            </w:r>
+            <w:r>
+              <w:rPr>
+                <w:webHidden/>
+              </w:rPr>
+            </w:r>
+            <w:r>
+              <w:rPr>
+                <w:webHidden/>
+              </w:rPr>
+              <w:fldChar w:fldCharType="separate"/>
+            </w:r>
+            <w:r>
+              <w:rPr>
+                <w:webHidden/>
+              </w:rPr>
+              <w:t>3</w:t>
+            </w:r>
+            <w:r>
+              <w:rPr>
+                <w:webHidden/>
+              </w:rPr>
+              <w:fldChar w:fldCharType="end"/>
+            </w:r>
+          </w:hyperlink>
+        </w:p>
+        <w:p>
+          <w:pPr>
+            <w:pStyle w:val="TOC1"/>
+            <w:rPr>
+              <w:rFonts w:eastAsiaTheme="minorEastAsia"/>
+              <w:color w:val="auto"/>
+              <w:kern w:val="0"/>
+              <w:sz w:val="22"/>
+              <w:szCs w:val="22"/>
+              <w:lang w:val="de-CH" w:eastAsia="de-CH"/>
+            </w:rPr>
+          </w:pPr>
+          <w:hyperlink w:anchor="_Toc487048577" w:history="1">
+            <w:r>
+              <w:rPr>
+                <w:rStyle w:val="Hyperlink"/>
+                <w:lang w:val="de-CH"/>
+              </w:rPr>
               <w:t>Design der Applikation</w:t>
             </w:r>
             <w:r>
@@ -361,7 +398,7 @@
               <w:rPr>
                 <w:webHidden/>
               </w:rPr>
-              <w:instrText xml:space="preserve"> PAGEREF _Toc449444748 \h </w:instrText>
+              <w:instrText xml:space="preserve"> PAGEREF _Toc487048577 \h </w:instrText>
             </w:r>
             <w:r>
               <w:rPr>
@@ -378,7 +415,7 @@
               <w:rPr>
                 <w:webHidden/>
               </w:rPr>
-              <w:t>1</w:t>
+              <w:t>5</w:t>
             </w:r>
             <w:r>
               <w:rPr>
@@ -397,90 +434,16 @@
               <w:kern w:val="0"/>
               <w:sz w:val="22"/>
               <w:szCs w:val="22"/>
-              <w:lang w:eastAsia="en-US"/>
+              <w:lang w:val="de-CH" w:eastAsia="de-CH"/>
             </w:rPr>
           </w:pPr>
-          <w:r>
-            <w:t xml:space="preserve">Vereinbarung zum Umfang </w:t>
-          </w:r>
-          <w:r>
-            <w:rPr>
-              <w:highlight w:val="yellow"/>
-            </w:rPr>
-            <w:t>(LA)</w:t>
-          </w:r>
-          <w:hyperlink w:anchor="_Toc449444750" w:history="1">
+          <w:hyperlink w:anchor="_Toc487048578" w:history="1">
             <w:r>
               <w:rPr>
-                <w:webHidden/>
+                <w:rStyle w:val="Hyperlink"/>
+                <w:lang w:val="de-CH"/>
               </w:rPr>
-              <w:tab/>
-            </w:r>
-            <w:r>
-              <w:rPr>
-                <w:webHidden/>
-              </w:rPr>
-              <w:fldChar w:fldCharType="begin"/>
-            </w:r>
-            <w:r>
-              <w:rPr>
-                <w:webHidden/>
-              </w:rPr>
-              <w:instrText xml:space="preserve"> PAGEREF _Toc449444750 \h </w:instrText>
-            </w:r>
-            <w:r>
-              <w:rPr>
-                <w:webHidden/>
-              </w:rPr>
-            </w:r>
-            <w:r>
-              <w:rPr>
-                <w:webHidden/>
-              </w:rPr>
-              <w:fldChar w:fldCharType="separate"/>
-            </w:r>
-            <w:r>
-              <w:rPr>
-                <w:webHidden/>
-              </w:rPr>
-              <w:t>1</w:t>
-            </w:r>
-            <w:r>
-              <w:rPr>
-                <w:webHidden/>
-              </w:rPr>
-              <w:fldChar w:fldCharType="end"/>
-            </w:r>
-          </w:hyperlink>
-        </w:p>
-        <w:p>
-          <w:pPr>
-            <w:pStyle w:val="TOC1"/>
-          </w:pPr>
-          <w:hyperlink w:anchor="_Toc449444751" w:history="1">
-            <w:r>
-              <w:t>Hinw</w:t>
-            </w:r>
-            <w:r>
-              <w:t xml:space="preserve">eise zum Programmcode </w:t>
-            </w:r>
-            <w:r>
-              <w:rPr>
-                <w:highlight w:val="yellow"/>
-              </w:rPr>
-              <w:t>(L</w:t>
-            </w:r>
-            <w:r>
-              <w:rPr>
-                <w:highlight w:val="yellow"/>
-              </w:rPr>
-              <w:t>L</w:t>
-            </w:r>
-            <w:r>
-              <w:rPr>
-                <w:highlight w:val="yellow"/>
-              </w:rPr>
-              <w:t>)</w:t>
+              <w:t>Hinweise zum Programmcode</w:t>
             </w:r>
             <w:r>
               <w:rPr>
@@ -498,7 +461,7 @@
               <w:rPr>
                 <w:webHidden/>
               </w:rPr>
-              <w:instrText xml:space="preserve"> PAGEREF _Toc449444751 \h </w:instrText>
+              <w:instrText xml:space="preserve"> PAGEREF _Toc487048578 \h </w:instrText>
             </w:r>
             <w:r>
               <w:rPr>
@@ -515,7 +478,7 @@
               <w:rPr>
                 <w:webHidden/>
               </w:rPr>
-              <w:t>1</w:t>
+              <w:t>6</w:t>
             </w:r>
             <w:r>
               <w:rPr>
@@ -534,13 +497,17 @@
               <w:kern w:val="0"/>
               <w:sz w:val="22"/>
               <w:szCs w:val="22"/>
-              <w:lang w:eastAsia="en-US"/>
+              <w:lang w:val="de-CH" w:eastAsia="de-CH"/>
             </w:rPr>
           </w:pPr>
-          <w:r>
-            <w:t>Testfälle &amp; Protokoll</w:t>
-          </w:r>
-          <w:hyperlink w:anchor="_Toc449444750" w:history="1">
+          <w:hyperlink w:anchor="_Toc487048579" w:history="1">
+            <w:r>
+              <w:rPr>
+                <w:rStyle w:val="Hyperlink"/>
+                <w:lang w:val="de-CH"/>
+              </w:rPr>
+              <w:t>Testfälle &amp; Protokoll</w:t>
+            </w:r>
             <w:r>
               <w:rPr>
                 <w:webHidden/>
@@ -557,7 +524,7 @@
               <w:rPr>
                 <w:webHidden/>
               </w:rPr>
-              <w:instrText xml:space="preserve"> PAGEREF _Toc449444750 \h </w:instrText>
+              <w:instrText xml:space="preserve"> PAGEREF _Toc487048579 \h </w:instrText>
             </w:r>
             <w:r>
               <w:rPr>
@@ -574,7 +541,7 @@
               <w:rPr>
                 <w:webHidden/>
               </w:rPr>
-              <w:t>1</w:t>
+              <w:t>7</w:t>
             </w:r>
             <w:r>
               <w:rPr>
@@ -587,9 +554,21 @@
         <w:p>
           <w:pPr>
             <w:pStyle w:val="TOC1"/>
+            <w:rPr>
+              <w:rFonts w:eastAsiaTheme="minorEastAsia"/>
+              <w:color w:val="auto"/>
+              <w:kern w:val="0"/>
+              <w:sz w:val="22"/>
+              <w:szCs w:val="22"/>
+              <w:lang w:val="de-CH" w:eastAsia="de-CH"/>
+            </w:rPr>
           </w:pPr>
-          <w:hyperlink w:anchor="_Toc449444751" w:history="1">
+          <w:hyperlink w:anchor="_Toc487048580" w:history="1">
             <w:r>
+              <w:rPr>
+                <w:rStyle w:val="Hyperlink"/>
+                <w:lang w:val="de-CH"/>
+              </w:rPr>
               <w:t>Bestätigung Eigenleistung</w:t>
             </w:r>
             <w:r>
@@ -608,7 +587,7 @@
               <w:rPr>
                 <w:webHidden/>
               </w:rPr>
-              <w:instrText xml:space="preserve"> PAGEREF _Toc449444751 \h </w:instrText>
+              <w:instrText xml:space="preserve"> PAGEREF _Toc487048580 \h </w:instrText>
             </w:r>
             <w:r>
               <w:rPr>
@@ -625,7 +604,7 @@
               <w:rPr>
                 <w:webHidden/>
               </w:rPr>
-              <w:t>1</w:t>
+              <w:t>8</w:t>
             </w:r>
             <w:r>
               <w:rPr>
@@ -634,66 +613,6 @@
               <w:fldChar w:fldCharType="end"/>
             </w:r>
           </w:hyperlink>
-        </w:p>
-        <w:p>
-          <w:pPr>
-            <w:pStyle w:val="TOC1"/>
-          </w:pPr>
-          <w:hyperlink w:anchor="_Toc449444751" w:history="1">
-            <w:r>
-              <w:t>Teamverhalten</w:t>
-            </w:r>
-            <w:r>
-              <w:rPr>
-                <w:webHidden/>
-              </w:rPr>
-              <w:tab/>
-            </w:r>
-            <w:r>
-              <w:rPr>
-                <w:webHidden/>
-              </w:rPr>
-              <w:fldChar w:fldCharType="begin"/>
-            </w:r>
-            <w:r>
-              <w:rPr>
-                <w:webHidden/>
-              </w:rPr>
-              <w:instrText xml:space="preserve"> PAGEREF _Toc449444751 \h </w:instrText>
-            </w:r>
-            <w:r>
-              <w:rPr>
-                <w:webHidden/>
-              </w:rPr>
-            </w:r>
-            <w:r>
-              <w:rPr>
-                <w:webHidden/>
-              </w:rPr>
-              <w:fldChar w:fldCharType="separate"/>
-            </w:r>
-            <w:r>
-              <w:rPr>
-                <w:webHidden/>
-              </w:rPr>
-              <w:t>1</w:t>
-            </w:r>
-            <w:r>
-              <w:rPr>
-                <w:webHidden/>
-              </w:rPr>
-              <w:fldChar w:fldCharType="end"/>
-            </w:r>
-          </w:hyperlink>
-        </w:p>
-        <w:p/>
-        <w:p/>
-        <w:p>
-          <w:pPr>
-            <w:rPr>
-              <w:noProof/>
-            </w:rPr>
-          </w:pPr>
         </w:p>
         <w:p>
           <w:pPr>
@@ -732,7 +651,7 @@
           <w:lang w:val="de-CH"/>
         </w:rPr>
       </w:pPr>
-      <w:bookmarkStart w:id="0" w:name="_Toc449444745"/>
+      <w:bookmarkStart w:id="1" w:name="_Toc487048574"/>
       <w:r>
         <w:rPr>
           <w:lang w:val="de-CH"/>
@@ -743,7 +662,7 @@
       <w:r>
         <w:rPr>
           <w:noProof/>
-          <w:lang w:eastAsia="en-US"/>
+          <w:lang w:val="de-CH" w:eastAsia="de-CH"/>
         </w:rPr>
         <mc:AlternateContent>
           <mc:Choice Requires="wps">
@@ -807,38 +726,57 @@
                           <w:p>
                             <w:pPr>
                               <w:pStyle w:val="Sidebar"/>
+                              <w:rPr>
+                                <w:lang w:val="de-CH"/>
+                              </w:rPr>
                             </w:pPr>
                             <w:r>
                               <w:rPr>
-                                <w:rStyle w:val="QuoteChar"/>
-                                <w:i/>
-                                <w:iCs w:val="0"/>
+                                <w:lang w:val="de-CH"/>
                               </w:rPr>
-                              <w:t>“</w:t>
+                              <w:t xml:space="preserve">„Diagramm </w:t>
                             </w:r>
+                            <w:proofErr w:type="spellStart"/>
                             <w:r>
                               <w:rPr>
-                                <w:rStyle w:val="QuoteChar"/>
-                                <w:i/>
-                                <w:iCs w:val="0"/>
+                                <w:lang w:val="de-CH"/>
                               </w:rPr>
-                              <w:t>blalabala”</w:t>
+                              <w:t>gebed</w:t>
                             </w:r>
+                            <w:proofErr w:type="spellEnd"/>
                             <w:r>
                               <w:rPr>
-                                <w:rStyle w:val="QuoteChar"/>
-                                <w:i/>
-                                <w:iCs w:val="0"/>
+                                <w:lang w:val="de-CH"/>
                               </w:rPr>
-                              <w:t xml:space="preserve"> - </w:t>
+                              <w:t xml:space="preserve"> </w:t>
                             </w:r>
+                            <w:proofErr w:type="spellStart"/>
                             <w:r>
                               <w:rPr>
-                                <w:rStyle w:val="QuoteChar"/>
-                                <w:i/>
-                                <w:iCs w:val="0"/>
+                                <w:lang w:val="de-CH"/>
                               </w:rPr>
-                              <w:t>Jürgen</w:t>
+                              <w:t>meh</w:t>
+                            </w:r>
+                            <w:proofErr w:type="spellEnd"/>
+                            <w:r>
+                              <w:rPr>
+                                <w:lang w:val="de-CH"/>
+                              </w:rPr>
+                              <w:t xml:space="preserve"> </w:t>
+                            </w:r>
+                            <w:proofErr w:type="spellStart"/>
+                            <w:r>
+                              <w:rPr>
+                                <w:lang w:val="de-CH"/>
+                              </w:rPr>
+                              <w:t>Pünkt</w:t>
+                            </w:r>
+                            <w:proofErr w:type="spellEnd"/>
+                            <w:r>
+                              <w:rPr>
+                                <w:lang w:val="de-CH"/>
+                              </w:rPr>
+                              <w:t xml:space="preserve"> als Code“</w:t>
                             </w:r>
                           </w:p>
                         </w:txbxContent>
@@ -873,38 +811,57 @@
                     <w:p>
                       <w:pPr>
                         <w:pStyle w:val="Sidebar"/>
+                        <w:rPr>
+                          <w:lang w:val="de-CH"/>
+                        </w:rPr>
                       </w:pPr>
                       <w:r>
                         <w:rPr>
-                          <w:rStyle w:val="QuoteChar"/>
-                          <w:i/>
-                          <w:iCs w:val="0"/>
+                          <w:lang w:val="de-CH"/>
                         </w:rPr>
-                        <w:t>“</w:t>
+                        <w:t xml:space="preserve">„Diagramm </w:t>
                       </w:r>
+                      <w:proofErr w:type="spellStart"/>
                       <w:r>
                         <w:rPr>
-                          <w:rStyle w:val="QuoteChar"/>
-                          <w:i/>
-                          <w:iCs w:val="0"/>
+                          <w:lang w:val="de-CH"/>
                         </w:rPr>
-                        <w:t>blalabala”</w:t>
+                        <w:t>gebed</w:t>
                       </w:r>
+                      <w:proofErr w:type="spellEnd"/>
                       <w:r>
                         <w:rPr>
-                          <w:rStyle w:val="QuoteChar"/>
-                          <w:i/>
-                          <w:iCs w:val="0"/>
+                          <w:lang w:val="de-CH"/>
                         </w:rPr>
-                        <w:t xml:space="preserve"> - </w:t>
+                        <w:t xml:space="preserve"> </w:t>
                       </w:r>
+                      <w:proofErr w:type="spellStart"/>
                       <w:r>
                         <w:rPr>
-                          <w:rStyle w:val="QuoteChar"/>
-                          <w:i/>
-                          <w:iCs w:val="0"/>
+                          <w:lang w:val="de-CH"/>
                         </w:rPr>
-                        <w:t>Jürgen</w:t>
+                        <w:t>meh</w:t>
+                      </w:r>
+                      <w:proofErr w:type="spellEnd"/>
+                      <w:r>
+                        <w:rPr>
+                          <w:lang w:val="de-CH"/>
+                        </w:rPr>
+                        <w:t xml:space="preserve"> </w:t>
+                      </w:r>
+                      <w:proofErr w:type="spellStart"/>
+                      <w:r>
+                        <w:rPr>
+                          <w:lang w:val="de-CH"/>
+                        </w:rPr>
+                        <w:t>Pünkt</w:t>
+                      </w:r>
+                      <w:proofErr w:type="spellEnd"/>
+                      <w:r>
+                        <w:rPr>
+                          <w:lang w:val="de-CH"/>
+                        </w:rPr>
+                        <w:t xml:space="preserve"> als Code“</w:t>
                       </w:r>
                     </w:p>
                   </w:txbxContent>
@@ -915,13 +872,13 @@
           </mc:Fallback>
         </mc:AlternateContent>
       </w:r>
-      <w:bookmarkEnd w:id="0"/>
       <w:r>
         <w:rPr>
           <w:lang w:val="de-CH"/>
         </w:rPr>
         <w:t>usammenfassung</w:t>
       </w:r>
+      <w:bookmarkEnd w:id="1"/>
     </w:p>
     <w:p>
       <w:pPr>
@@ -953,7 +910,7 @@
           <w:sz w:val="28"/>
           <w:lang w:val="de-CH"/>
         </w:rPr>
-        <w:t>Für uns war das Projekt</w:t>
+        <w:t xml:space="preserve">Da </w:t>
       </w:r>
       <w:r>
         <w:rPr>
@@ -963,7 +920,7 @@
           <w:sz w:val="28"/>
           <w:lang w:val="de-CH"/>
         </w:rPr>
-        <w:t xml:space="preserve"> chaotisch, da wir sehr selten alle drei zusam</w:t>
+        <w:t>wir sehr selten alle drei zusam</w:t>
       </w:r>
       <w:r>
         <w:rPr>
@@ -983,7 +940,7 @@
           <w:sz w:val="28"/>
           <w:lang w:val="de-CH"/>
         </w:rPr>
-        <w:t xml:space="preserve">Mühe hatten den Projektauftrag zu verstehen. Es war </w:t>
+        <w:t>Mühe hatten den Projektauftrag zu verstehen</w:t>
       </w:r>
       <w:r>
         <w:rPr>
@@ -993,7 +950,7 @@
           <w:sz w:val="28"/>
           <w:lang w:val="de-CH"/>
         </w:rPr>
-        <w:t>unserer Meinung</w:t>
+        <w:t>, war das Projekt für uns chaotisch.</w:t>
       </w:r>
       <w:r>
         <w:rPr>
@@ -1003,7 +960,7 @@
           <w:sz w:val="28"/>
           <w:lang w:val="de-CH"/>
         </w:rPr>
-        <w:t xml:space="preserve"> nach nicht klar wie und was man genau t</w:t>
+        <w:t xml:space="preserve"> Es war </w:t>
       </w:r>
       <w:r>
         <w:rPr>
@@ -1013,7 +970,7 @@
           <w:sz w:val="28"/>
           <w:lang w:val="de-CH"/>
         </w:rPr>
-        <w:t>un muss und somit haben wir</w:t>
+        <w:t>unserer Meinung</w:t>
       </w:r>
       <w:r>
         <w:rPr>
@@ -1023,15 +980,8 @@
           <w:sz w:val="28"/>
           <w:lang w:val="de-CH"/>
         </w:rPr>
-        <w:t xml:space="preserve"> viel Zeit damit verbracht den Auftrag zu entschlüsseln und mussten immer wieder unsere Diagramme überarbeiten.</w:t>
-      </w:r>
-    </w:p>
-    <w:p>
-      <w:pPr>
-        <w:rPr>
-          <w:lang w:val="de-CH"/>
-        </w:rPr>
-      </w:pPr>
+        <w:t xml:space="preserve"> nach nicht klar wie und was man genau t</w:t>
+      </w:r>
       <w:r>
         <w:rPr>
           <w:rFonts w:asciiTheme="majorHAnsi" w:eastAsiaTheme="majorEastAsia" w:hAnsiTheme="majorHAnsi" w:cstheme="majorBidi"/>
@@ -1040,7 +990,7 @@
           <w:sz w:val="28"/>
           <w:lang w:val="de-CH"/>
         </w:rPr>
-        <w:t>Aber das war leider nicht unser einziges Problem, sondern auch das Zeitmanagement von uns war eher s</w:t>
+        <w:t>un muss und somit haben wir</w:t>
       </w:r>
       <w:r>
         <w:rPr>
@@ -1050,7 +1000,7 @@
           <w:sz w:val="28"/>
           <w:lang w:val="de-CH"/>
         </w:rPr>
-        <w:t xml:space="preserve">uboptimal. Durch das sind wir gegen Schluss ein wenig in Zeitstress geraten und mussten Prioritäten setzen. </w:t>
+        <w:t xml:space="preserve"> viel Zeit</w:t>
       </w:r>
       <w:r>
         <w:rPr>
@@ -1060,17 +1010,124 @@
           <w:sz w:val="28"/>
           <w:lang w:val="de-CH"/>
         </w:rPr>
-        <w:t>Doch trotz des Zeitstresses haben wir dann noch versucht das Beste herauszuholen.</w:t>
+        <w:t xml:space="preserve"> damit verbracht den Auftrag immer wieder durchzulesen, und zu versuchen, das eigentliche Endprodukt herauszufiltern. So</w:t>
+      </w:r>
+      <w:r>
+        <w:rPr>
+          <w:rFonts w:asciiTheme="majorHAnsi" w:eastAsiaTheme="majorEastAsia" w:hAnsiTheme="majorHAnsi" w:cstheme="majorBidi"/>
+          <w:bCs/>
+          <w:color w:val="000000" w:themeColor="text1"/>
+          <w:sz w:val="28"/>
+          <w:lang w:val="de-CH"/>
+        </w:rPr>
+        <w:t xml:space="preserve"> mussten </w:t>
+      </w:r>
+      <w:r>
+        <w:rPr>
+          <w:rFonts w:asciiTheme="majorHAnsi" w:eastAsiaTheme="majorEastAsia" w:hAnsiTheme="majorHAnsi" w:cstheme="majorBidi"/>
+          <w:bCs/>
+          <w:color w:val="000000" w:themeColor="text1"/>
+          <w:sz w:val="28"/>
+          <w:lang w:val="de-CH"/>
+        </w:rPr>
+        <w:t xml:space="preserve">wir auch </w:t>
+      </w:r>
+      <w:r>
+        <w:rPr>
+          <w:rFonts w:asciiTheme="majorHAnsi" w:eastAsiaTheme="majorEastAsia" w:hAnsiTheme="majorHAnsi" w:cstheme="majorBidi"/>
+          <w:bCs/>
+          <w:color w:val="000000" w:themeColor="text1"/>
+          <w:sz w:val="28"/>
+          <w:lang w:val="de-CH"/>
+        </w:rPr>
+        <w:t>immer wieder unsere Diagramme überarbeiten.</w:t>
       </w:r>
     </w:p>
     <w:p>
       <w:pPr>
+        <w:rPr>
+          <w:lang w:val="de-CH"/>
+        </w:rPr>
+      </w:pPr>
+      <w:r>
+        <w:rPr>
+          <w:rFonts w:asciiTheme="majorHAnsi" w:eastAsiaTheme="majorEastAsia" w:hAnsiTheme="majorHAnsi" w:cstheme="majorBidi"/>
+          <w:bCs/>
+          <w:color w:val="000000" w:themeColor="text1"/>
+          <w:sz w:val="28"/>
+          <w:lang w:val="de-CH"/>
+        </w:rPr>
+        <w:t>Auch unser</w:t>
+      </w:r>
+      <w:r>
+        <w:rPr>
+          <w:rFonts w:asciiTheme="majorHAnsi" w:eastAsiaTheme="majorEastAsia" w:hAnsiTheme="majorHAnsi" w:cstheme="majorBidi"/>
+          <w:bCs/>
+          <w:color w:val="000000" w:themeColor="text1"/>
+          <w:sz w:val="28"/>
+          <w:lang w:val="de-CH"/>
+        </w:rPr>
+        <w:t xml:space="preserve"> Zeitmanagement war eher s</w:t>
+      </w:r>
+      <w:r>
+        <w:rPr>
+          <w:rFonts w:asciiTheme="majorHAnsi" w:eastAsiaTheme="majorEastAsia" w:hAnsiTheme="majorHAnsi" w:cstheme="majorBidi"/>
+          <w:bCs/>
+          <w:color w:val="000000" w:themeColor="text1"/>
+          <w:sz w:val="28"/>
+          <w:lang w:val="de-CH"/>
+        </w:rPr>
+        <w:t>uboptimal</w:t>
+      </w:r>
+      <w:r>
+        <w:rPr>
+          <w:rFonts w:asciiTheme="majorHAnsi" w:eastAsiaTheme="majorEastAsia" w:hAnsiTheme="majorHAnsi" w:cstheme="majorBidi"/>
+          <w:bCs/>
+          <w:color w:val="000000" w:themeColor="text1"/>
+          <w:sz w:val="28"/>
+          <w:lang w:val="de-CH"/>
+        </w:rPr>
+        <w:t>, und durch die vielen „Neustarts“, und das Fehlen von Teammitgliedern, verloren wir einen Grossteil der Zeit, mit dem „auf den neusten Stand bringen“ von Teammitgliedern</w:t>
+      </w:r>
+      <w:r>
+        <w:rPr>
+          <w:rFonts w:asciiTheme="majorHAnsi" w:eastAsiaTheme="majorEastAsia" w:hAnsiTheme="majorHAnsi" w:cstheme="majorBidi"/>
+          <w:bCs/>
+          <w:color w:val="000000" w:themeColor="text1"/>
+          <w:sz w:val="28"/>
+          <w:lang w:val="de-CH"/>
+        </w:rPr>
+        <w:t xml:space="preserve">. Durch das sind wir gegen Schluss ein wenig in Zeitstress geraten und mussten Prioritäten setzen. </w:t>
+      </w:r>
+      <w:r>
+        <w:rPr>
+          <w:rFonts w:asciiTheme="majorHAnsi" w:eastAsiaTheme="majorEastAsia" w:hAnsiTheme="majorHAnsi" w:cstheme="majorBidi"/>
+          <w:bCs/>
+          <w:color w:val="000000" w:themeColor="text1"/>
+          <w:sz w:val="28"/>
+          <w:lang w:val="de-CH"/>
+        </w:rPr>
+        <w:t>Doch trotz des Zeitmangels</w:t>
+      </w:r>
+      <w:r>
+        <w:rPr>
+          <w:rFonts w:asciiTheme="majorHAnsi" w:eastAsiaTheme="majorEastAsia" w:hAnsiTheme="majorHAnsi" w:cstheme="majorBidi"/>
+          <w:bCs/>
+          <w:color w:val="000000" w:themeColor="text1"/>
+          <w:sz w:val="28"/>
+          <w:lang w:val="de-CH"/>
+        </w:rPr>
+        <w:t xml:space="preserve"> haben wir dann noch versucht das Beste herauszuholen.</w:t>
+      </w:r>
+    </w:p>
+    <w:p>
+      <w:pPr>
         <w:pStyle w:val="Heading1"/>
         <w:rPr>
           <w:lang w:val="de-CH"/>
         </w:rPr>
       </w:pPr>
-      <w:bookmarkStart w:id="1" w:name="_Toc449444747"/>
+      <w:bookmarkStart w:id="2" w:name="_Toc487048575"/>
       <w:r>
         <w:rPr>
           <w:lang w:val="de-CH"/>
@@ -1078,7 +1135,7 @@
         <w:lastRenderedPageBreak/>
         <w:t>Organisation</w:t>
       </w:r>
-      <w:bookmarkEnd w:id="1"/>
+      <w:bookmarkEnd w:id="2"/>
     </w:p>
     <w:p>
       <w:pPr>
@@ -1099,9 +1156,19 @@
           <w:numId w:val="12"/>
         </w:numPr>
       </w:pPr>
-      <w:r>
-        <w:t>Erstellung des Gant-Diagramms</w:t>
-      </w:r>
+      <w:proofErr w:type="spellStart"/>
+      <w:r>
+        <w:t>Erstellung</w:t>
+      </w:r>
+      <w:proofErr w:type="spellEnd"/>
+      <w:r>
+        <w:t xml:space="preserve"> des Gant-</w:t>
+      </w:r>
+      <w:proofErr w:type="spellStart"/>
+      <w:r>
+        <w:t>Diagramms</w:t>
+      </w:r>
+      <w:proofErr w:type="spellEnd"/>
     </w:p>
     <w:p>
       <w:pPr>
@@ -1112,8 +1179,13 @@
         </w:numPr>
       </w:pPr>
       <w:r>
-        <w:t>Template Tagebuch</w:t>
-      </w:r>
+        <w:t xml:space="preserve">Template </w:t>
+      </w:r>
+      <w:proofErr w:type="spellStart"/>
+      <w:r>
+        <w:t>Tagebuch</w:t>
+      </w:r>
+      <w:proofErr w:type="spellEnd"/>
     </w:p>
     <w:p>
       <w:pPr>
@@ -1123,9 +1195,19 @@
           <w:numId w:val="12"/>
         </w:numPr>
       </w:pPr>
-      <w:r>
-        <w:t>Aufteilung des Zeitplans</w:t>
-      </w:r>
+      <w:proofErr w:type="spellStart"/>
+      <w:r>
+        <w:t>Aufteilung</w:t>
+      </w:r>
+      <w:proofErr w:type="spellEnd"/>
+      <w:r>
+        <w:t xml:space="preserve"> des </w:t>
+      </w:r>
+      <w:proofErr w:type="spellStart"/>
+      <w:r>
+        <w:t>Zeitplans</w:t>
+      </w:r>
+      <w:proofErr w:type="spellEnd"/>
     </w:p>
     <w:p>
       <w:pPr>
@@ -1135,8 +1217,21 @@
           <w:numId w:val="12"/>
         </w:numPr>
       </w:pPr>
-      <w:r>
-        <w:t>Realisierung der Registrierung und Login</w:t>
+      <w:proofErr w:type="spellStart"/>
+      <w:r>
+        <w:t>Realisierung</w:t>
+      </w:r>
+      <w:proofErr w:type="spellEnd"/>
+      <w:r>
+        <w:t xml:space="preserve"> der </w:t>
+      </w:r>
+      <w:proofErr w:type="spellStart"/>
+      <w:r>
+        <w:t>Registrierung</w:t>
+      </w:r>
+      <w:proofErr w:type="spellEnd"/>
+      <w:r>
+        <w:t xml:space="preserve"> und Login</w:t>
       </w:r>
     </w:p>
     <w:p>
@@ -1147,9 +1242,19 @@
           <w:numId w:val="12"/>
         </w:numPr>
       </w:pPr>
-      <w:r>
-        <w:t>Aufsetzen der Datenbank</w:t>
-      </w:r>
+      <w:proofErr w:type="spellStart"/>
+      <w:r>
+        <w:t>Aufsetzen</w:t>
+      </w:r>
+      <w:proofErr w:type="spellEnd"/>
+      <w:r>
+        <w:t xml:space="preserve"> der </w:t>
+      </w:r>
+      <w:proofErr w:type="spellStart"/>
+      <w:r>
+        <w:t>Datenbank</w:t>
+      </w:r>
+      <w:proofErr w:type="spellEnd"/>
     </w:p>
     <w:p>
       <w:pPr>
@@ -1167,9 +1272,19 @@
           <w:numId w:val="12"/>
         </w:numPr>
       </w:pPr>
-      <w:r>
-        <w:t>Aufteilung des Zeitplans</w:t>
-      </w:r>
+      <w:proofErr w:type="spellStart"/>
+      <w:r>
+        <w:t>Aufteilung</w:t>
+      </w:r>
+      <w:proofErr w:type="spellEnd"/>
+      <w:r>
+        <w:t xml:space="preserve"> des </w:t>
+      </w:r>
+      <w:proofErr w:type="spellStart"/>
+      <w:r>
+        <w:t>Zeitplans</w:t>
+      </w:r>
+      <w:proofErr w:type="spellEnd"/>
     </w:p>
     <w:p>
       <w:pPr>
@@ -1179,9 +1294,11 @@
           <w:numId w:val="12"/>
         </w:numPr>
       </w:pPr>
+      <w:proofErr w:type="spellStart"/>
       <w:r>
         <w:t>UseCase-Diagramm</w:t>
       </w:r>
+      <w:proofErr w:type="spellEnd"/>
     </w:p>
     <w:p>
       <w:pPr>
@@ -1191,9 +1308,11 @@
           <w:numId w:val="12"/>
         </w:numPr>
       </w:pPr>
+      <w:proofErr w:type="spellStart"/>
       <w:r>
         <w:t>Klassendiagramm</w:t>
       </w:r>
+      <w:proofErr w:type="spellEnd"/>
     </w:p>
     <w:p>
       <w:pPr>
@@ -1215,8 +1334,21 @@
           <w:numId w:val="12"/>
         </w:numPr>
       </w:pPr>
-      <w:r>
-        <w:t>Teil der “MainView”</w:t>
+      <w:proofErr w:type="spellStart"/>
+      <w:r>
+        <w:t>Teil</w:t>
+      </w:r>
+      <w:proofErr w:type="spellEnd"/>
+      <w:r>
+        <w:t xml:space="preserve"> der “</w:t>
+      </w:r>
+      <w:proofErr w:type="spellStart"/>
+      <w:r>
+        <w:t>MainView</w:t>
+      </w:r>
+      <w:proofErr w:type="spellEnd"/>
+      <w:r>
+        <w:t>”</w:t>
       </w:r>
     </w:p>
     <w:p>
@@ -1235,9 +1367,11 @@
           <w:numId w:val="12"/>
         </w:numPr>
       </w:pPr>
+      <w:proofErr w:type="spellStart"/>
       <w:r>
         <w:t>UseCase-Diagramm</w:t>
       </w:r>
+      <w:proofErr w:type="spellEnd"/>
     </w:p>
     <w:p>
       <w:pPr>
@@ -1247,9 +1381,11 @@
           <w:numId w:val="12"/>
         </w:numPr>
       </w:pPr>
+      <w:proofErr w:type="spellStart"/>
       <w:r>
         <w:t>Klassendiagramm</w:t>
       </w:r>
+      <w:proofErr w:type="spellEnd"/>
     </w:p>
     <w:p>
       <w:pPr>
@@ -1272,30 +1408,13 @@
         </w:numPr>
       </w:pPr>
       <w:r>
-        <w:t>Template Dokumentation</w:t>
-      </w:r>
-    </w:p>
-    <w:p>
-      <w:pPr>
-        <w:pStyle w:val="Heading2"/>
-        <w:rPr>
-          <w:lang w:val="de-CH"/>
-        </w:rPr>
-      </w:pPr>
-      <w:r>
-        <w:rPr>
-          <w:highlight w:val="yellow"/>
-          <w:lang w:val="de-CH"/>
-        </w:rPr>
-        <w:t>GANTT</w:t>
-      </w:r>
-      <w:r>
-        <w:rPr>
-          <w:highlight w:val="yellow"/>
-          <w:lang w:val="de-CH"/>
-        </w:rPr>
-        <w:t>(LA)</w:t>
-      </w:r>
+        <w:t xml:space="preserve">Template </w:t>
+      </w:r>
+      <w:proofErr w:type="spellStart"/>
+      <w:r>
+        <w:t>Dokumentation</w:t>
+      </w:r>
+      <w:proofErr w:type="spellEnd"/>
     </w:p>
     <w:p>
       <w:pPr>
@@ -1304,7 +1423,6 @@
           <w:ilvl w:val="0"/>
           <w:numId w:val="0"/>
         </w:numPr>
-        <w:ind w:left="360" w:hanging="360"/>
         <w:rPr>
           <w:lang w:val="de-CH"/>
         </w:rPr>
@@ -1312,12 +1430,30 @@
     </w:p>
     <w:p>
       <w:pPr>
+        <w:pStyle w:val="ListBullet"/>
+        <w:numPr>
+          <w:ilvl w:val="0"/>
+          <w:numId w:val="0"/>
+        </w:numPr>
+        <w:rPr>
+          <w:lang w:val="de-CH"/>
+        </w:rPr>
+      </w:pPr>
+      <w:r>
+        <w:rPr>
+          <w:lang w:val="de-CH"/>
+        </w:rPr>
+        <w:t>Ausserdem ist für die Dokumentation unser Gant-Diagramm sehr wichtig.</w:t>
+      </w:r>
+    </w:p>
+    <w:p>
+      <w:pPr>
         <w:pStyle w:val="Heading1"/>
         <w:rPr>
           <w:lang w:val="de-CH"/>
         </w:rPr>
       </w:pPr>
-      <w:bookmarkStart w:id="2" w:name="_Toc449444748"/>
+      <w:bookmarkStart w:id="3" w:name="_Toc487048576"/>
       <w:r>
         <w:rPr>
           <w:noProof/>
@@ -1326,7 +1462,7 @@
         <w:lastRenderedPageBreak/>
         <w:t>Analyse des Projektauftrags</w:t>
       </w:r>
-      <w:bookmarkEnd w:id="2"/>
+      <w:bookmarkEnd w:id="3"/>
     </w:p>
     <w:p>
       <w:pPr>
@@ -1383,7 +1519,35 @@
         <w:rPr>
           <w:lang w:val="de-CH"/>
         </w:rPr>
-        <w:t>Klassendiagramm, UseCase-Diagramm,…).</w:t>
+        <w:t xml:space="preserve">Klassendiagramm, </w:t>
+      </w:r>
+      <w:proofErr w:type="spellStart"/>
+      <w:r>
+        <w:rPr>
+          <w:lang w:val="de-CH"/>
+        </w:rPr>
+        <w:t>UseCase</w:t>
+      </w:r>
+      <w:proofErr w:type="spellEnd"/>
+      <w:r>
+        <w:rPr>
+          <w:lang w:val="de-CH"/>
+        </w:rPr>
+        <w:t>-</w:t>
+      </w:r>
+      <w:proofErr w:type="gramStart"/>
+      <w:r>
+        <w:rPr>
+          <w:lang w:val="de-CH"/>
+        </w:rPr>
+        <w:t>Diagramm,…</w:t>
+      </w:r>
+      <w:proofErr w:type="gramEnd"/>
+      <w:r>
+        <w:rPr>
+          <w:lang w:val="de-CH"/>
+        </w:rPr>
+        <w:t>).</w:t>
       </w:r>
     </w:p>
     <w:p>
@@ -1409,7 +1573,7 @@
         <w:rPr>
           <w:noProof/>
           <w:highlight w:val="yellow"/>
-          <w:lang w:val="de-CH"/>
+          <w:lang w:val="de-CH" w:eastAsia="de-CH"/>
         </w:rPr>
         <w:drawing>
           <wp:inline distT="0" distB="0" distL="0" distR="0">
@@ -1495,6 +1659,178 @@
           <w:lang w:val="de-CH"/>
         </w:rPr>
       </w:pPr>
+      <w:r>
+        <w:rPr>
+          <w:noProof/>
+          <w:lang w:val="de-CH" w:eastAsia="de-CH"/>
+        </w:rPr>
+        <mc:AlternateContent>
+          <mc:Choice Requires="wps">
+            <w:drawing>
+              <wp:anchor distT="0" distB="2743200" distL="182880" distR="182880" simplePos="0" relativeHeight="251661312" behindDoc="0" locked="0" layoutInCell="1" allowOverlap="1" wp14:anchorId="4A544B75" wp14:editId="1EDF9C8D">
+                <wp:simplePos x="0" y="0"/>
+                <wp:positionH relativeFrom="page">
+                  <wp:posOffset>610870</wp:posOffset>
+                </wp:positionH>
+                <wp:positionV relativeFrom="margin">
+                  <wp:posOffset>152400</wp:posOffset>
+                </wp:positionV>
+                <wp:extent cx="1247775" cy="2304288"/>
+                <wp:effectExtent l="0" t="0" r="0" b="0"/>
+                <wp:wrapSquare wrapText="largest"/>
+                <wp:docPr id="2" name="Text Box 2" descr="Sidebar"/>
+                <wp:cNvGraphicFramePr/>
+                <a:graphic xmlns:a="http://schemas.openxmlformats.org/drawingml/2006/main">
+                  <a:graphicData uri="http://schemas.microsoft.com/office/word/2010/wordprocessingShape">
+                    <wps:wsp>
+                      <wps:cNvSpPr txBox="1"/>
+                      <wps:spPr>
+                        <a:xfrm>
+                          <a:off x="0" y="0"/>
+                          <a:ext cx="1247775" cy="2304288"/>
+                        </a:xfrm>
+                        <a:prstGeom prst="rect">
+                          <a:avLst/>
+                        </a:prstGeom>
+                        <a:noFill/>
+                        <a:ln w="6350">
+                          <a:noFill/>
+                        </a:ln>
+                        <a:effectLst/>
+                      </wps:spPr>
+                      <wps:style>
+                        <a:lnRef idx="0">
+                          <a:schemeClr val="accent1"/>
+                        </a:lnRef>
+                        <a:fillRef idx="0">
+                          <a:schemeClr val="accent1"/>
+                        </a:fillRef>
+                        <a:effectRef idx="0">
+                          <a:schemeClr val="accent1"/>
+                        </a:effectRef>
+                        <a:fontRef idx="minor">
+                          <a:schemeClr val="dk1"/>
+                        </a:fontRef>
+                      </wps:style>
+                      <wps:txbx>
+                        <w:txbxContent>
+                          <w:p>
+                            <w:pPr>
+                              <w:pStyle w:val="Sidebar"/>
+                              <w:rPr>
+                                <w:lang w:val="de-CH"/>
+                              </w:rPr>
+                            </w:pPr>
+                            <w:r>
+                              <w:rPr>
+                                <w:lang w:val="de-CH"/>
+                              </w:rPr>
+                              <w:t xml:space="preserve">„Doku </w:t>
+                            </w:r>
+                            <w:proofErr w:type="spellStart"/>
+                            <w:r>
+                              <w:rPr>
+                                <w:lang w:val="de-CH"/>
+                              </w:rPr>
+                              <w:t>isch</w:t>
+                            </w:r>
+                            <w:proofErr w:type="spellEnd"/>
+                            <w:r>
+                              <w:rPr>
+                                <w:lang w:val="de-CH"/>
+                              </w:rPr>
+                              <w:t xml:space="preserve"> wichtiger </w:t>
+                            </w:r>
+                            <w:proofErr w:type="spellStart"/>
+                            <w:r>
+                              <w:rPr>
+                                <w:lang w:val="de-CH"/>
+                              </w:rPr>
+                              <w:t>als‘s</w:t>
+                            </w:r>
+                            <w:proofErr w:type="spellEnd"/>
+                            <w:r>
+                              <w:rPr>
+                                <w:lang w:val="de-CH"/>
+                              </w:rPr>
+                              <w:t xml:space="preserve"> Programm“</w:t>
+                            </w:r>
+                          </w:p>
+                        </w:txbxContent>
+                      </wps:txbx>
+                      <wps:bodyPr rot="0" spcFirstLastPara="0" vertOverflow="overflow" horzOverflow="overflow" vert="horz" wrap="square" lIns="45720" tIns="0" rIns="45720" bIns="0" numCol="1" spcCol="0" rtlCol="0" fromWordArt="0" anchor="t" anchorCtr="0" forceAA="0" compatLnSpc="1">
+                        <a:prstTxWarp prst="textNoShape">
+                          <a:avLst/>
+                        </a:prstTxWarp>
+                        <a:noAutofit/>
+                      </wps:bodyPr>
+                    </wps:wsp>
+                  </a:graphicData>
+                </a:graphic>
+                <wp14:sizeRelH relativeFrom="margin">
+                  <wp14:pctWidth>25000</wp14:pctWidth>
+                </wp14:sizeRelH>
+                <wp14:sizeRelV relativeFrom="margin">
+                  <wp14:pctHeight>95000</wp14:pctHeight>
+                </wp14:sizeRelV>
+              </wp:anchor>
+            </w:drawing>
+          </mc:Choice>
+          <mc:Fallback>
+            <w:pict>
+              <v:shape w14:anchorId="4A544B75" id="Text Box 2" o:spid="_x0000_s1027" type="#_x0000_t202" alt="Sidebar" style="position:absolute;margin-left:48.1pt;margin-top:12pt;width:98.25pt;height:181.45pt;z-index:251661312;visibility:visible;mso-wrap-style:square;mso-width-percent:250;mso-height-percent:950;mso-wrap-distance-left:14.4pt;mso-wrap-distance-top:0;mso-wrap-distance-right:14.4pt;mso-wrap-distance-bottom:3in;mso-position-horizontal:absolute;mso-position-horizontal-relative:page;mso-position-vertical:absolute;mso-position-vertical-relative:margin;mso-width-percent:250;mso-height-percent:950;mso-width-relative:margin;mso-height-relative:margin;v-text-anchor:top" o:gfxdata="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" filled="f" stroked="f" strokeweight=".5pt">
+                <v:textbox inset="3.6pt,0,3.6pt,0">
+                  <w:txbxContent>
+                    <w:p>
+                      <w:pPr>
+                        <w:pStyle w:val="Sidebar"/>
+                        <w:rPr>
+                          <w:lang w:val="de-CH"/>
+                        </w:rPr>
+                      </w:pPr>
+                      <w:r>
+                        <w:rPr>
+                          <w:lang w:val="de-CH"/>
+                        </w:rPr>
+                        <w:t xml:space="preserve">„Doku </w:t>
+                      </w:r>
+                      <w:proofErr w:type="spellStart"/>
+                      <w:r>
+                        <w:rPr>
+                          <w:lang w:val="de-CH"/>
+                        </w:rPr>
+                        <w:t>isch</w:t>
+                      </w:r>
+                      <w:proofErr w:type="spellEnd"/>
+                      <w:r>
+                        <w:rPr>
+                          <w:lang w:val="de-CH"/>
+                        </w:rPr>
+                        <w:t xml:space="preserve"> wichtiger </w:t>
+                      </w:r>
+                      <w:proofErr w:type="spellStart"/>
+                      <w:r>
+                        <w:rPr>
+                          <w:lang w:val="de-CH"/>
+                        </w:rPr>
+                        <w:t>als‘s</w:t>
+                      </w:r>
+                      <w:proofErr w:type="spellEnd"/>
+                      <w:r>
+                        <w:rPr>
+                          <w:lang w:val="de-CH"/>
+                        </w:rPr>
+                        <w:t xml:space="preserve"> Programm“</w:t>
+                      </w:r>
+                    </w:p>
+                  </w:txbxContent>
+                </v:textbox>
+                <w10:wrap type="square" side="largest" anchorx="page" anchory="margin"/>
+              </v:shape>
+            </w:pict>
+          </mc:Fallback>
+        </mc:AlternateContent>
+      </w:r>
     </w:p>
     <w:p>
       <w:pPr>
@@ -1503,66 +1839,73 @@
           <w:lang w:val="de-CH"/>
         </w:rPr>
       </w:pPr>
-      <w:bookmarkStart w:id="3" w:name="_Toc449444749"/>
-      <w:r>
-        <w:rPr>
-          <w:highlight w:val="yellow"/>
+      <w:bookmarkStart w:id="4" w:name="_Toc449444749"/>
+      <w:bookmarkStart w:id="5" w:name="_Toc487048577"/>
+      <w:r>
+        <w:rPr>
           <w:lang w:val="de-CH"/>
         </w:rPr>
         <w:lastRenderedPageBreak/>
         <w:t>Design der Applikatio</w:t>
       </w:r>
-      <w:bookmarkEnd w:id="3"/>
-      <w:r>
-        <w:rPr>
-          <w:highlight w:val="yellow"/>
+      <w:bookmarkEnd w:id="4"/>
+      <w:r>
+        <w:rPr>
           <w:lang w:val="de-CH"/>
         </w:rPr>
         <w:t>n</w:t>
       </w:r>
-      <w:r>
-        <w:rPr>
-          <w:highlight w:val="yellow"/>
-          <w:lang w:val="de-CH"/>
-        </w:rPr>
-        <w:t>(LL)</w:t>
-      </w:r>
+      <w:bookmarkEnd w:id="5"/>
     </w:p>
     <w:p>
       <w:pPr>
-        <w:pStyle w:val="Heading2"/>
-        <w:rPr>
-          <w:lang w:val="de-CH"/>
-        </w:rPr>
-      </w:pPr>
-      <w:r>
-        <w:rPr>
-          <w:highlight w:val="yellow"/>
-          <w:lang w:val="de-CH"/>
-        </w:rPr>
-        <w:t>Zustands oder Sequenzdiagramm</w:t>
-      </w:r>
-      <w:r>
-        <w:rPr>
-          <w:lang w:val="de-CH"/>
-        </w:rPr>
-        <w:t xml:space="preserve"> Klassendiagramm</w:t>
-      </w:r>
-      <w:r>
-        <w:rPr>
-          <w:lang w:val="de-CH"/>
-        </w:rPr>
-        <w:t xml:space="preserve"> Aktivitätsdiagramm</w:t>
-      </w:r>
-      <w:bookmarkStart w:id="4" w:name="_GoBack"/>
-      <w:bookmarkEnd w:id="4"/>
-    </w:p>
-    <w:p>
-      <w:pPr>
-        <w:rPr>
-          <w:lang w:val="de-CH"/>
-        </w:rPr>
-      </w:pPr>
+        <w:rPr>
+          <w:lang w:val="de-CH"/>
+        </w:rPr>
+      </w:pPr>
+      <w:r>
+        <w:rPr>
+          <w:noProof/>
+          <w:lang w:val="de-CH"/>
+        </w:rPr>
+        <w:object w:dxaOrig="15325" w:dyaOrig="1801">
+          <v:shapetype id="_x0000_t75" coordsize="21600,21600" o:spt="75" o:preferrelative="t" path="m@4@5l@4@11@9@11@9@5xe" filled="f" stroked="f">
+            <v:stroke joinstyle="miter"/>
+            <v:formulas>
+              <v:f eqn="if lineDrawn pixelLineWidth 0"/>
+              <v:f eqn="sum @0 1 0"/>
+              <v:f eqn="sum 0 0 @1"/>
+              <v:f eqn="prod @2 1 2"/>
+              <v:f eqn="prod @3 21600 pixelWidth"/>
+              <v:f eqn="prod @3 21600 pixelHeight"/>
+              <v:f eqn="sum @0 0 1"/>
+              <v:f eqn="prod @6 1 2"/>
+              <v:f eqn="prod @7 21600 pixelWidth"/>
+              <v:f eqn="sum @8 21600 0"/>
+              <v:f eqn="prod @7 21600 pixelHeight"/>
+              <v:f eqn="sum @10 21600 0"/>
+            </v:formulas>
+            <v:path o:extrusionok="f" gradientshapeok="t" o:connecttype="rect"/>
+            <o:lock v:ext="edit" aspectratio="t"/>
+          </v:shapetype>
+          <v:shape id="_x0000_i1029" type="#_x0000_t75" style="width:420.6pt;height:49.2pt" o:ole="">
+            <v:imagedata r:id="rId13" o:title=""/>
+          </v:shape>
+          <o:OLEObject Type="Embed" ProgID="Visio.Drawing.15" ShapeID="_x0000_i1029" DrawAspect="Content" ObjectID="_1560790461" r:id="rId14"/>
+        </w:object>
+      </w:r>
+      <w:r>
+        <w:rPr>
+          <w:noProof/>
+          <w:lang w:val="de-CH"/>
+        </w:rPr>
+        <w:object w:dxaOrig="7236" w:dyaOrig="13897">
+          <v:shape id="_x0000_i1036" type="#_x0000_t75" style="width:222pt;height:427.2pt" o:ole="">
+            <v:imagedata r:id="rId15" o:title=""/>
+          </v:shape>
+          <o:OLEObject Type="Embed" ProgID="Visio.Drawing.15" ShapeID="_x0000_i1036" DrawAspect="Content" ObjectID="_1560790462" r:id="rId16"/>
+        </w:object>
+      </w:r>
     </w:p>
     <w:p>
       <w:pPr>
@@ -1575,28 +1918,56 @@
           <w:lang w:val="de-CH"/>
         </w:rPr>
       </w:pPr>
+      <w:bookmarkStart w:id="6" w:name="_Toc487048578"/>
       <w:r>
         <w:rPr>
           <w:noProof/>
           <w:lang w:val="de-CH"/>
         </w:rPr>
         <w:lastRenderedPageBreak/>
-        <w:t xml:space="preserve">Vereinbarung zum Umfang </w:t>
-      </w:r>
+        <w:t>Hinweise zum Programmcode</w:t>
+      </w:r>
+      <w:bookmarkEnd w:id="6"/>
       <w:r>
         <w:rPr>
           <w:noProof/>
-          <w:highlight w:val="yellow"/>
-          <w:lang w:val="de-CH"/>
-        </w:rPr>
-        <w:t>(LA</w:t>
-      </w:r>
-      <w:r>
-        <w:rPr>
-          <w:noProof/>
-          <w:lang w:val="de-CH"/>
-        </w:rPr>
-        <w:t>)</w:t>
+          <w:lang w:val="de-CH"/>
+        </w:rPr>
+        <w:t xml:space="preserve"> </w:t>
+      </w:r>
+    </w:p>
+    <w:p>
+      <w:pPr>
+        <w:rPr>
+          <w:lang w:val="de-CH"/>
+        </w:rPr>
+      </w:pPr>
+    </w:p>
+    <w:p>
+      <w:pPr>
+        <w:rPr>
+          <w:lang w:val="de-CH"/>
+        </w:rPr>
+      </w:pPr>
+      <w:r>
+        <w:rPr>
+          <w:lang w:val="de-CH"/>
+        </w:rPr>
+        <w:t xml:space="preserve">Der Programmcode ist vollständig mit Hilfe von </w:t>
+      </w:r>
+      <w:proofErr w:type="spellStart"/>
+      <w:r>
+        <w:rPr>
+          <w:lang w:val="de-CH"/>
+        </w:rPr>
+        <w:t>Javadoc</w:t>
+      </w:r>
+      <w:proofErr w:type="spellEnd"/>
+      <w:r>
+        <w:rPr>
+          <w:lang w:val="de-CH"/>
+        </w:rPr>
+        <w:t xml:space="preserve"> im Programmcode selbst beschrieben.</w:t>
       </w:r>
     </w:p>
     <w:p>
@@ -1606,33 +1977,18 @@
           <w:tab w:val="left" w:pos="4935"/>
         </w:tabs>
         <w:rPr>
-          <w:noProof/>
-          <w:lang w:val="de-CH"/>
-        </w:rPr>
-      </w:pPr>
-      <w:r>
-        <w:rPr>
-          <w:noProof/>
+          <w:lang w:val="de-CH"/>
+        </w:rPr>
+      </w:pPr>
+      <w:bookmarkStart w:id="7" w:name="_Toc487048579"/>
+      <w:r>
+        <w:rPr>
           <w:lang w:val="de-CH"/>
         </w:rPr>
         <w:lastRenderedPageBreak/>
-        <w:t xml:space="preserve">Hinweise zum Programmcode </w:t>
-      </w:r>
-      <w:r>
-        <w:rPr>
-          <w:noProof/>
-          <w:highlight w:val="yellow"/>
-          <w:lang w:val="de-CH"/>
-        </w:rPr>
-        <w:t>(LL)</w:t>
-      </w:r>
-    </w:p>
-    <w:p>
-      <w:pPr>
-        <w:rPr>
-          <w:lang w:val="de-CH"/>
-        </w:rPr>
-      </w:pPr>
+        <w:t>Testfälle &amp; Protokoll</w:t>
+      </w:r>
+      <w:bookmarkEnd w:id="7"/>
     </w:p>
     <w:p>
       <w:pPr>
@@ -1644,42 +2000,44 @@
           <w:lang w:val="de-CH"/>
         </w:rPr>
       </w:pPr>
+      <w:bookmarkStart w:id="8" w:name="_Toc487048580"/>
       <w:r>
         <w:rPr>
           <w:lang w:val="de-CH"/>
         </w:rPr>
         <w:lastRenderedPageBreak/>
-        <w:t>Testfälle &amp; Protokoll</w:t>
-      </w:r>
+        <w:t>Bestätigung Eigenleistung</w:t>
+      </w:r>
+      <w:bookmarkEnd w:id="8"/>
     </w:p>
     <w:p>
       <w:pPr>
-        <w:pStyle w:val="Heading1"/>
-        <w:tabs>
-          <w:tab w:val="left" w:pos="4935"/>
-        </w:tabs>
-        <w:rPr>
-          <w:lang w:val="de-CH"/>
-        </w:rPr>
-      </w:pPr>
-      <w:r>
-        <w:rPr>
-          <w:lang w:val="de-CH"/>
-        </w:rPr>
-        <w:lastRenderedPageBreak/>
-        <w:t>Bestätigung Eigenleistung</w:t>
-      </w:r>
+        <w:rPr>
+          <w:lang w:val="de-CH"/>
+        </w:rPr>
+      </w:pPr>
     </w:p>
     <w:p>
       <w:pPr>
-        <w:spacing w:before="720"/>
-        <w:rPr>
-          <w:lang w:val="de-CH"/>
-        </w:rPr>
-      </w:pPr>
+        <w:rPr>
+          <w:lang w:val="de-CH"/>
+        </w:rPr>
+      </w:pPr>
+      <w:r>
+        <w:rPr>
+          <w:lang w:val="de-CH"/>
+        </w:rPr>
+        <w:t>(Tageb</w:t>
+      </w:r>
+      <w:r>
+        <w:rPr>
+          <w:lang w:val="de-CH"/>
+        </w:rPr>
+        <w:t>ücher)</w:t>
+      </w:r>
     </w:p>
     <w:sectPr>
-      <w:headerReference w:type="default" r:id="rId13"/>
+      <w:headerReference w:type="default" r:id="rId17"/>
       <w:pgSz w:w="12240" w:h="15840" w:code="1"/>
       <w:pgMar w:top="1080" w:right="720" w:bottom="2160" w:left="3096" w:header="1080" w:footer="720" w:gutter="0"/>
       <w:pgNumType w:start="1"/>
@@ -1733,7 +2091,6 @@
         <w:tag w:val=""/>
         <w:id w:val="43724334"/>
         <w:dataBinding w:prefixMappings="xmlns:ns0='http://schemas.openxmlformats.org/officeDocument/2006/extended-properties' " w:xpath="/ns0:Properties[1]/ns0:Company[1]" w:storeItemID="{6668398D-A668-4E3E-A5EB-62B293D839F1}"/>
-        <w15:appearance w15:val="hidden"/>
         <w:text/>
       </w:sdtPr>
       <w:sdtEndPr/>
@@ -1996,7 +2353,7 @@
             <w:rPr>
               <w:noProof/>
             </w:rPr>
-            <w:t>05</w:t>
+            <w:t>08</w:t>
           </w:r>
           <w:r>
             <w:fldChar w:fldCharType="end"/>
@@ -2038,7 +2395,7 @@
             <w:rPr>
               <w:noProof/>
             </w:rPr>
-            <w:instrText>Design der Applikation(LL)</w:instrText>
+            <w:instrText>Bestätigung Eigenleistung</w:instrText>
           </w:r>
           <w:r>
             <w:rPr>
@@ -2062,7 +2419,7 @@
             <w:rPr>
               <w:noProof/>
             </w:rPr>
-            <w:instrText>Design der Applikation(LL)</w:instrText>
+            <w:instrText>Bestätigung Eigenleistung</w:instrText>
           </w:r>
           <w:r>
             <w:rPr>
@@ -2080,7 +2437,7 @@
             <w:rPr>
               <w:noProof/>
             </w:rPr>
-            <w:t xml:space="preserve">Design der Applikation(LL) </w:t>
+            <w:t xml:space="preserve">Bestätigung Eigenleistung </w:t>
           </w:r>
           <w:r>
             <w:fldChar w:fldCharType="end"/>
@@ -3294,7 +3651,7 @@
     <w:lsdException w:name="List Continue 4" w:semiHidden="1" w:unhideWhenUsed="1"/>
     <w:lsdException w:name="List Continue 5" w:semiHidden="1" w:unhideWhenUsed="1"/>
     <w:lsdException w:name="Message Header" w:semiHidden="1" w:unhideWhenUsed="1"/>
-    <w:lsdException w:name="Subtitle" w:semiHidden="1" w:uiPriority="3" w:unhideWhenUsed="1" w:qFormat="1"/>
+    <w:lsdException w:name="Subtitle" w:uiPriority="3" w:qFormat="1"/>
     <w:lsdException w:name="Salutation" w:semiHidden="1" w:unhideWhenUsed="1"/>
     <w:lsdException w:name="Date" w:semiHidden="1" w:unhideWhenUsed="1" w:qFormat="1"/>
     <w:lsdException w:name="Body Text First Indent" w:semiHidden="1" w:unhideWhenUsed="1"/>
@@ -3308,7 +3665,7 @@
     <w:lsdException w:name="Hyperlink" w:semiHidden="1" w:unhideWhenUsed="1"/>
     <w:lsdException w:name="FollowedHyperlink" w:semiHidden="1" w:unhideWhenUsed="1"/>
     <w:lsdException w:name="Strong" w:uiPriority="6" w:qFormat="1"/>
-    <w:lsdException w:name="Emphasis" w:semiHidden="1" w:uiPriority="20" w:qFormat="1"/>
+    <w:lsdException w:name="Emphasis" w:uiPriority="20" w:qFormat="1"/>
     <w:lsdException w:name="Document Map" w:semiHidden="1" w:unhideWhenUsed="1"/>
     <w:lsdException w:name="Plain Text" w:semiHidden="1" w:unhideWhenUsed="1"/>
     <w:lsdException w:name="E-mail Signature" w:semiHidden="1" w:unhideWhenUsed="1"/>
@@ -3374,7 +3731,7 @@
     <w:lsdException w:name="Table Web 2" w:semiHidden="1" w:unhideWhenUsed="1"/>
     <w:lsdException w:name="Table Web 3" w:semiHidden="1" w:unhideWhenUsed="1"/>
     <w:lsdException w:name="Balloon Text" w:semiHidden="1" w:unhideWhenUsed="1"/>
-    <w:lsdException w:name="Table Grid" w:uiPriority="59"/>
+    <w:lsdException w:name="Table Grid" w:semiHidden="1" w:uiPriority="59" w:unhideWhenUsed="1"/>
     <w:lsdException w:name="Table Theme" w:semiHidden="1" w:unhideWhenUsed="1"/>
     <w:lsdException w:name="Placeholder Text" w:semiHidden="1"/>
     <w:lsdException w:name="No Spacing" w:semiHidden="1" w:uiPriority="1" w:unhideWhenUsed="1" w:qFormat="1"/>
@@ -3399,9 +3756,9 @@
     <w:lsdException w:name="Medium Shading 2 Accent 1" w:uiPriority="64"/>
     <w:lsdException w:name="Medium List 1 Accent 1" w:uiPriority="65"/>
     <w:lsdException w:name="Revision" w:semiHidden="1"/>
-    <w:lsdException w:name="List Paragraph" w:semiHidden="1" w:uiPriority="34" w:qFormat="1"/>
-    <w:lsdException w:name="Quote" w:semiHidden="1" w:uiPriority="1" w:qFormat="1"/>
-    <w:lsdException w:name="Intense Quote" w:semiHidden="1" w:uiPriority="30" w:qFormat="1"/>
+    <w:lsdException w:name="List Paragraph" w:uiPriority="34" w:qFormat="1"/>
+    <w:lsdException w:name="Quote" w:uiPriority="1" w:qFormat="1"/>
+    <w:lsdException w:name="Intense Quote" w:uiPriority="30" w:qFormat="1"/>
     <w:lsdException w:name="Medium List 2 Accent 1" w:uiPriority="66"/>
     <w:lsdException w:name="Medium Grid 1 Accent 1" w:uiPriority="67"/>
     <w:lsdException w:name="Medium Grid 2 Accent 1" w:uiPriority="68"/>
@@ -3480,19 +3837,19 @@
     <w:lsdException w:name="Colorful Shading Accent 6" w:uiPriority="71"/>
     <w:lsdException w:name="Colorful List Accent 6" w:uiPriority="72"/>
     <w:lsdException w:name="Colorful Grid Accent 6" w:uiPriority="73"/>
-    <w:lsdException w:name="Subtle Emphasis" w:semiHidden="1" w:uiPriority="19" w:qFormat="1"/>
-    <w:lsdException w:name="Intense Emphasis" w:semiHidden="1" w:uiPriority="21" w:qFormat="1"/>
-    <w:lsdException w:name="Subtle Reference" w:semiHidden="1" w:uiPriority="31" w:qFormat="1"/>
+    <w:lsdException w:name="Subtle Emphasis" w:uiPriority="19" w:qFormat="1"/>
+    <w:lsdException w:name="Intense Emphasis" w:uiPriority="21" w:qFormat="1"/>
+    <w:lsdException w:name="Subtle Reference" w:uiPriority="31" w:qFormat="1"/>
     <w:lsdException w:name="Intense Reference" w:semiHidden="1" w:uiPriority="32" w:qFormat="1"/>
     <w:lsdException w:name="Book Title" w:semiHidden="1" w:uiPriority="33" w:qFormat="1"/>
     <w:lsdException w:name="Bibliography" w:semiHidden="1" w:uiPriority="37" w:unhideWhenUsed="1"/>
     <w:lsdException w:name="TOC Heading" w:semiHidden="1" w:uiPriority="39" w:unhideWhenUsed="1" w:qFormat="1"/>
-    <w:lsdException w:name="Plain Table 1" w:uiPriority="40"/>
-    <w:lsdException w:name="Plain Table 2" w:uiPriority="41"/>
-    <w:lsdException w:name="Plain Table 3" w:uiPriority="42"/>
-    <w:lsdException w:name="Plain Table 4" w:uiPriority="43"/>
-    <w:lsdException w:name="Plain Table 5" w:uiPriority="44"/>
-    <w:lsdException w:name="Grid Table Light" w:uiPriority="45"/>
+    <w:lsdException w:name="Plain Table 1" w:uiPriority="41"/>
+    <w:lsdException w:name="Plain Table 2" w:uiPriority="42"/>
+    <w:lsdException w:name="Plain Table 3" w:uiPriority="43"/>
+    <w:lsdException w:name="Plain Table 4" w:uiPriority="44"/>
+    <w:lsdException w:name="Plain Table 5" w:uiPriority="45"/>
+    <w:lsdException w:name="Grid Table Light" w:uiPriority="40"/>
     <w:lsdException w:name="Grid Table 1 Light" w:uiPriority="46"/>
     <w:lsdException w:name="Grid Table 2" w:uiPriority="47"/>
     <w:lsdException w:name="Grid Table 3" w:uiPriority="48"/>
@@ -4901,15 +5258,15 @@
   <w:characterSpacingControl w:val="doNotCompress"/>
   <w:compat>
     <w:useFELayout/>
-    <w:compatSetting w:name="compatibilityMode" w:uri="http://schemas.microsoft.com/office/word" w:val="15"/>
+    <w:compatSetting w:name="compatibilityMode" w:uri="http://schemas.microsoft.com/office/word" w:val="14"/>
     <w:compatSetting w:name="overrideTableStyleFontSizeAndJustification" w:uri="http://schemas.microsoft.com/office/word" w:val="1"/>
     <w:compatSetting w:name="enableOpenTypeFeatures" w:uri="http://schemas.microsoft.com/office/word" w:val="1"/>
     <w:compatSetting w:name="doNotFlipMirrorIndents" w:uri="http://schemas.microsoft.com/office/word" w:val="1"/>
-    <w:compatSetting w:name="differentiateMultirowTableHeaders" w:uri="http://schemas.microsoft.com/office/word" w:val="1"/>
   </w:compat>
   <w:rsids>
     <w:rsidRoot w:val="00FD7AD6"/>
     <w:rsid w:val="001C46C3"/>
+    <w:rsid w:val="00406F28"/>
     <w:rsid w:val="00425ED8"/>
     <w:rsid w:val="00555FDE"/>
     <w:rsid w:val="007A092A"/>
@@ -4932,7 +5289,6 @@
   <w:clrSchemeMapping w:bg1="light1" w:t1="dark1" w:bg2="light2" w:t2="dark2" w:accent1="accent1" w:accent2="accent2" w:accent3="accent3" w:accent4="accent4" w:accent5="accent5" w:accent6="accent6" w:hyperlink="hyperlink" w:followedHyperlink="followedHyperlink"/>
   <w:decimalSymbol w:val="."/>
   <w:listSeparator w:val=";"/>
-  <w15:chartTrackingRefBased/>
 </w:settings>
 </file>
 
@@ -5108,7 +5464,7 @@
     <w:lsdException w:name="Table Web 2" w:semiHidden="1" w:unhideWhenUsed="1"/>
     <w:lsdException w:name="Table Web 3" w:semiHidden="1" w:unhideWhenUsed="1"/>
     <w:lsdException w:name="Balloon Text" w:semiHidden="1" w:unhideWhenUsed="1"/>
-    <w:lsdException w:name="Table Grid" w:uiPriority="39"/>
+    <w:lsdException w:name="Table Grid" w:semiHidden="1" w:uiPriority="39" w:unhideWhenUsed="1"/>
     <w:lsdException w:name="Table Theme" w:semiHidden="1" w:unhideWhenUsed="1"/>
     <w:lsdException w:name="Placeholder Text" w:semiHidden="1"/>
     <w:lsdException w:name="No Spacing" w:uiPriority="1" w:qFormat="1"/>
@@ -5950,7 +6306,7 @@
 </file>
 
 <file path=customXml/itemProps3.xml><?xml version="1.0" encoding="utf-8"?>
-<ds:datastoreItem xmlns:ds="http://schemas.openxmlformats.org/officeDocument/2006/customXml" ds:itemID="{31850866-140E-4BB2-87D1-1AAA6045181E}">
+<ds:datastoreItem xmlns:ds="http://schemas.openxmlformats.org/officeDocument/2006/customXml" ds:itemID="{799BC94E-D6B6-4D3B-AF53-3326965B68EC}">
   <ds:schemaRefs>
     <ds:schemaRef ds:uri="http://schemas.openxmlformats.org/officeDocument/2006/bibliography"/>
   </ds:schemaRefs>

</xml_diff>